<commit_message>
Update file with missing Chinese
Update one file with missing Chinese character of beer
</commit_message>
<xml_diff>
--- a/B/A_Vocabulary_of_the_Shanghai_Dialect-images-13.docx
+++ b/B/A_Vocabulary_of_the_Shanghai_Dialect-images-13.docx
@@ -31,6 +31,7 @@
                 <w:szCs w:val="24"/>
               </w:rPr>
             </w:pPr>
+            <w:proofErr w:type="gramStart"/>
             <w:r>
               <w:rPr>
                 <w:rFonts w:ascii="Times New Roman" w:eastAsia="SimSun" w:hAnsi="Times New Roman" w:cs="Times New Roman"/>
@@ -48,6 +49,7 @@
               </w:rPr>
               <w:t>碗</w:t>
             </w:r>
+            <w:proofErr w:type="gramEnd"/>
             <w:r>
               <w:rPr>
                 <w:rFonts w:ascii="Times New Roman" w:eastAsia="SimSun" w:hAnsi="Times New Roman" w:cs="Times New Roman"/>
@@ -56,6 +58,15 @@
                 <w:lang w:eastAsia="zh-CN"/>
               </w:rPr>
               <w:t>,</w:t>
+            </w:r>
+            <w:r>
+              <w:rPr>
+                <w:rFonts w:ascii="Times New Roman" w:eastAsia="SimSun" w:hAnsi="Times New Roman" w:cs="Times New Roman" w:hint="eastAsia"/>
+                <w:sz w:val="24"/>
+                <w:szCs w:val="24"/>
+                <w:lang w:eastAsia="zh-CN"/>
+              </w:rPr>
+              <w:t xml:space="preserve"> </w:t>
             </w:r>
             <w:r>
               <w:rPr>
@@ -134,6 +145,7 @@
                 <w:szCs w:val="24"/>
               </w:rPr>
             </w:pPr>
+            <w:proofErr w:type="gramStart"/>
             <w:r>
               <w:rPr>
                 <w:rFonts w:ascii="Times New Roman" w:eastAsia="SimSun" w:hAnsi="Times New Roman" w:cs="Times New Roman"/>
@@ -158,6 +170,7 @@
               </w:rPr>
               <w:t xml:space="preserve"> </w:t>
             </w:r>
+            <w:proofErr w:type="gramEnd"/>
             <w:r>
               <w:rPr>
                 <w:rFonts w:ascii="Times New Roman" w:eastAsia="SimSun" w:hAnsi="Times New Roman" w:cs="Times New Roman"/>
@@ -455,6 +468,7 @@
                 <w:szCs w:val="24"/>
               </w:rPr>
             </w:pPr>
+            <w:proofErr w:type="gramStart"/>
             <w:r>
               <w:rPr>
                 <w:rFonts w:ascii="Times New Roman" w:eastAsia="SimSun" w:hAnsi="Times New Roman" w:cs="Times New Roman"/>
@@ -472,6 +486,7 @@
               </w:rPr>
               <w:t>净浴</w:t>
             </w:r>
+            <w:proofErr w:type="gramEnd"/>
             <w:r>
               <w:rPr>
                 <w:rFonts w:ascii="Times New Roman" w:eastAsia="SimSun" w:hAnsi="Times New Roman" w:cs="Times New Roman"/>
@@ -574,7 +589,7 @@
                 <w:sz w:val="24"/>
                 <w:szCs w:val="24"/>
               </w:rPr>
-              <w:t xml:space="preserve"> (or ‘</w:t>
+              <w:t xml:space="preserve">  </w:t>
             </w:r>
             <w:proofErr w:type="spellStart"/>
             <w:r>
@@ -583,6 +598,59 @@
                 <w:sz w:val="24"/>
                 <w:szCs w:val="24"/>
               </w:rPr>
+              <w:t>yóh</w:t>
+            </w:r>
+            <w:proofErr w:type="spellEnd"/>
+            <w:r>
+              <w:rPr>
+                <w:rFonts w:ascii="Times New Roman" w:eastAsia="SimSun" w:hAnsi="Times New Roman" w:cs="Times New Roman"/>
+                <w:sz w:val="24"/>
+                <w:szCs w:val="24"/>
+              </w:rPr>
+              <w:t>,</w:t>
+            </w:r>
+            <w:r>
+              <w:rPr>
+                <w:rFonts w:ascii="Times New Roman" w:eastAsia="SimSun" w:hAnsi="Times New Roman" w:cs="Times New Roman"/>
+                <w:sz w:val="24"/>
+                <w:szCs w:val="24"/>
+                <w:lang w:eastAsia="zh-CN"/>
+              </w:rPr>
+              <w:t xml:space="preserve"> </w:t>
+            </w:r>
+            <w:r>
+              <w:rPr>
+                <w:rFonts w:ascii="Times New Roman" w:eastAsia="SimSun" w:hAnsi="Times New Roman" w:cs="Times New Roman"/>
+                <w:sz w:val="24"/>
+                <w:szCs w:val="24"/>
+                <w:lang w:eastAsia="zh-CN"/>
+              </w:rPr>
+              <w:t>洗浴</w:t>
+            </w:r>
+            <w:r>
+              <w:rPr>
+                <w:rFonts w:ascii="Times New Roman" w:eastAsia="SimSun" w:hAnsi="Times New Roman" w:cs="Times New Roman"/>
+                <w:sz w:val="24"/>
+                <w:szCs w:val="24"/>
+                <w:lang w:eastAsia="zh-CN"/>
+              </w:rPr>
+              <w:t>,</w:t>
+            </w:r>
+            <w:r>
+              <w:rPr>
+                <w:rFonts w:ascii="Times New Roman" w:eastAsia="SimSun" w:hAnsi="Times New Roman" w:cs="Times New Roman"/>
+                <w:sz w:val="24"/>
+                <w:szCs w:val="24"/>
+              </w:rPr>
+              <w:t xml:space="preserve"> ‘</w:t>
+            </w:r>
+            <w:proofErr w:type="spellStart"/>
+            <w:r>
+              <w:rPr>
+                <w:rFonts w:ascii="Times New Roman" w:eastAsia="SimSun" w:hAnsi="Times New Roman" w:cs="Times New Roman"/>
+                <w:sz w:val="24"/>
+                <w:szCs w:val="24"/>
+              </w:rPr>
               <w:t>sien</w:t>
             </w:r>
             <w:proofErr w:type="spellEnd"/>
@@ -592,7 +660,7 @@
                 <w:sz w:val="24"/>
                 <w:szCs w:val="24"/>
               </w:rPr>
-              <w:t xml:space="preserve">) </w:t>
+              <w:t xml:space="preserve"> </w:t>
             </w:r>
             <w:proofErr w:type="spellStart"/>
             <w:r>
@@ -611,6 +679,15 @@
                 <w:szCs w:val="24"/>
               </w:rPr>
               <w:t xml:space="preserve">, </w:t>
+            </w:r>
+            <w:r>
+              <w:rPr>
+                <w:rFonts w:ascii="Times New Roman" w:eastAsia="SimSun" w:hAnsi="Times New Roman" w:cs="Times New Roman" w:hint="eastAsia"/>
+                <w:sz w:val="24"/>
+                <w:szCs w:val="24"/>
+                <w:lang w:eastAsia="zh-CN"/>
+              </w:rPr>
+              <w:t xml:space="preserve"> </w:t>
             </w:r>
             <w:r>
               <w:rPr>
@@ -721,8 +798,17 @@
                 <w:rFonts w:ascii="Times New Roman" w:eastAsia="SimSun" w:hAnsi="Times New Roman" w:cs="Times New Roman"/>
                 <w:sz w:val="24"/>
                 <w:szCs w:val="24"/>
-              </w:rPr>
-              <w:t xml:space="preserve">‘ </w:t>
+                <w:lang w:eastAsia="zh-CN"/>
+              </w:rPr>
+              <w:t>’</w:t>
+            </w:r>
+            <w:r>
+              <w:rPr>
+                <w:rFonts w:ascii="Times New Roman" w:eastAsia="SimSun" w:hAnsi="Times New Roman" w:cs="Times New Roman"/>
+                <w:sz w:val="24"/>
+                <w:szCs w:val="24"/>
+              </w:rPr>
+              <w:t xml:space="preserve"> </w:t>
             </w:r>
             <w:proofErr w:type="spellStart"/>
             <w:r>
@@ -758,6 +844,7 @@
                 <w:szCs w:val="24"/>
               </w:rPr>
             </w:pPr>
+            <w:proofErr w:type="gramStart"/>
             <w:r>
               <w:rPr>
                 <w:rFonts w:ascii="Times New Roman" w:eastAsia="SimSun" w:hAnsi="Times New Roman" w:cs="Times New Roman"/>
@@ -784,6 +871,7 @@
               </w:rPr>
               <w:t>打仗</w:t>
             </w:r>
+            <w:proofErr w:type="gramEnd"/>
             <w:r>
               <w:rPr>
                 <w:rFonts w:ascii="Times New Roman" w:eastAsia="SimSun" w:hAnsi="Times New Roman" w:cs="Times New Roman"/>
@@ -887,6 +975,7 @@
                 <w:szCs w:val="24"/>
               </w:rPr>
             </w:pPr>
+            <w:proofErr w:type="gramStart"/>
             <w:r>
               <w:rPr>
                 <w:rFonts w:ascii="Times New Roman" w:eastAsia="SimSun" w:hAnsi="Times New Roman" w:cs="Times New Roman"/>
@@ -905,6 +994,7 @@
               <w:t>海灣</w:t>
             </w:r>
             <w:proofErr w:type="spellEnd"/>
+            <w:proofErr w:type="gramEnd"/>
             <w:r>
               <w:rPr>
                 <w:rFonts w:ascii="Times New Roman" w:eastAsia="SimSun" w:hAnsi="Times New Roman" w:cs="Times New Roman"/>
@@ -956,6 +1046,7 @@
                 <w:szCs w:val="24"/>
               </w:rPr>
             </w:pPr>
+            <w:proofErr w:type="gramStart"/>
             <w:r>
               <w:rPr>
                 <w:rFonts w:ascii="Times New Roman" w:eastAsia="SimSun" w:hAnsi="Times New Roman" w:cs="Times New Roman"/>
@@ -981,6 +1072,7 @@
               </w:rPr>
               <w:t>邊</w:t>
             </w:r>
+            <w:proofErr w:type="gramEnd"/>
             <w:r>
               <w:rPr>
                 <w:rFonts w:ascii="Times New Roman" w:eastAsia="SimSun" w:hAnsi="Times New Roman" w:cs="Times New Roman"/>
@@ -1050,6 +1142,7 @@
                 <w:szCs w:val="24"/>
               </w:rPr>
             </w:pPr>
+            <w:proofErr w:type="gramStart"/>
             <w:r>
               <w:rPr>
                 <w:rFonts w:ascii="Times New Roman" w:eastAsia="SimSun" w:hAnsi="Times New Roman" w:cs="Times New Roman"/>
@@ -1084,6 +1177,7 @@
               </w:rPr>
               <w:t>珠子</w:t>
             </w:r>
+            <w:proofErr w:type="gramEnd"/>
             <w:r>
               <w:rPr>
                 <w:rFonts w:ascii="Times New Roman" w:eastAsia="SimSun" w:hAnsi="Times New Roman" w:cs="Times New Roman"/>
@@ -1299,6 +1393,7 @@
               </w:rPr>
               <w:t xml:space="preserve">Beam, </w:t>
             </w:r>
+            <w:proofErr w:type="gramStart"/>
             <w:r>
               <w:rPr>
                 <w:rFonts w:ascii="Times New Roman" w:eastAsia="SimSun" w:hAnsi="Times New Roman" w:cs="Times New Roman"/>
@@ -1322,7 +1417,16 @@
                 <w:sz w:val="24"/>
                 <w:szCs w:val="24"/>
               </w:rPr>
-              <w:t xml:space="preserve">, </w:t>
+              <w:t>,</w:t>
+            </w:r>
+            <w:proofErr w:type="gramEnd"/>
+            <w:r>
+              <w:rPr>
+                <w:rFonts w:ascii="Times New Roman" w:eastAsia="SimSun" w:hAnsi="Times New Roman" w:cs="Times New Roman"/>
+                <w:sz w:val="24"/>
+                <w:szCs w:val="24"/>
+              </w:rPr>
+              <w:t xml:space="preserve"> </w:t>
             </w:r>
             <w:r>
               <w:rPr>
@@ -1438,6 +1542,7 @@
               <w:t xml:space="preserve">, </w:t>
             </w:r>
             <w:proofErr w:type="spellStart"/>
+            <w:proofErr w:type="gramStart"/>
             <w:r>
               <w:rPr>
                 <w:rFonts w:ascii="Times New Roman" w:eastAsia="SimSun" w:hAnsi="Times New Roman" w:cs="Times New Roman"/>
@@ -1453,7 +1558,16 @@
                 <w:sz w:val="24"/>
                 <w:szCs w:val="24"/>
               </w:rPr>
-              <w:t xml:space="preserve">‘, (bean ped) </w:t>
+              <w:t>‘</w:t>
+            </w:r>
+            <w:proofErr w:type="gramEnd"/>
+            <w:r>
+              <w:rPr>
+                <w:rFonts w:ascii="Times New Roman" w:eastAsia="SimSun" w:hAnsi="Times New Roman" w:cs="Times New Roman"/>
+                <w:sz w:val="24"/>
+                <w:szCs w:val="24"/>
+              </w:rPr>
+              <w:t xml:space="preserve">, (bean ped) </w:t>
             </w:r>
             <w:r>
               <w:rPr>
@@ -1607,6 +1721,15 @@
             </w:r>
             <w:r>
               <w:rPr>
+                <w:rFonts w:ascii="Times New Roman" w:eastAsia="SimSun" w:hAnsi="Times New Roman" w:cs="Times New Roman" w:hint="eastAsia"/>
+                <w:sz w:val="24"/>
+                <w:szCs w:val="24"/>
+                <w:lang w:eastAsia="zh-CN"/>
+              </w:rPr>
+              <w:t xml:space="preserve"> </w:t>
+            </w:r>
+            <w:r>
+              <w:rPr>
                 <w:rFonts w:ascii="Times New Roman" w:eastAsia="SimSun" w:hAnsi="Times New Roman" w:cs="Times New Roman"/>
                 <w:sz w:val="24"/>
                 <w:szCs w:val="24"/>
@@ -1831,6 +1954,7 @@
               <w:t xml:space="preserve"> </w:t>
             </w:r>
             <w:proofErr w:type="spellStart"/>
+            <w:proofErr w:type="gramStart"/>
             <w:r>
               <w:rPr>
                 <w:rFonts w:ascii="Times New Roman" w:eastAsia="SimSun" w:hAnsi="Times New Roman" w:cs="Times New Roman"/>
@@ -1873,6 +1997,7 @@
               </w:rPr>
               <w:t>狗熊</w:t>
             </w:r>
+            <w:proofErr w:type="gramEnd"/>
             <w:r>
               <w:rPr>
                 <w:rFonts w:ascii="Times New Roman" w:eastAsia="SimSun" w:hAnsi="Times New Roman" w:cs="Times New Roman"/>
@@ -2168,6 +2293,7 @@
               <w:t>kú</w:t>
             </w:r>
             <w:proofErr w:type="spellEnd"/>
+            <w:proofErr w:type="gramStart"/>
             <w:r>
               <w:rPr>
                 <w:rFonts w:ascii="Times New Roman" w:eastAsia="SimSun" w:hAnsi="Times New Roman" w:cs="Times New Roman"/>
@@ -2185,6 +2311,7 @@
               </w:rPr>
               <w:t>.</w:t>
             </w:r>
+            <w:proofErr w:type="gramEnd"/>
           </w:p>
         </w:tc>
       </w:tr>
@@ -2217,6 +2344,32 @@
               </w:rPr>
               <w:t xml:space="preserve"> </w:t>
             </w:r>
+            <w:r>
+              <w:rPr>
+                <w:rFonts w:ascii="Times New Roman" w:eastAsia="SimSun" w:hAnsi="Times New Roman" w:cs="Times New Roman"/>
+                <w:sz w:val="24"/>
+                <w:szCs w:val="24"/>
+              </w:rPr>
+              <w:t>獸</w:t>
+            </w:r>
+            <w:r>
+              <w:rPr>
+                <w:rFonts w:ascii="Times New Roman" w:eastAsia="SimSun" w:hAnsi="Times New Roman" w:cs="Times New Roman"/>
+                <w:sz w:val="24"/>
+                <w:szCs w:val="24"/>
+                <w:lang w:eastAsia="zh-CN"/>
+              </w:rPr>
+              <w:t>,</w:t>
+            </w:r>
+            <w:r>
+              <w:rPr>
+                <w:rFonts w:ascii="Times New Roman" w:eastAsia="SimSun" w:hAnsi="Times New Roman" w:cs="Times New Roman" w:hint="eastAsia"/>
+                <w:sz w:val="24"/>
+                <w:szCs w:val="24"/>
+                <w:lang w:eastAsia="zh-CN"/>
+              </w:rPr>
+              <w:t xml:space="preserve"> </w:t>
+            </w:r>
             <w:proofErr w:type="spellStart"/>
             <w:r>
               <w:rPr>
@@ -2224,6 +2377,32 @@
                 <w:sz w:val="24"/>
                 <w:szCs w:val="24"/>
               </w:rPr>
+              <w:t>seu</w:t>
+            </w:r>
+            <w:proofErr w:type="spellEnd"/>
+            <w:r>
+              <w:rPr>
+                <w:rFonts w:ascii="Times New Roman" w:eastAsia="SimSun" w:hAnsi="Times New Roman" w:cs="Times New Roman"/>
+                <w:sz w:val="24"/>
+                <w:szCs w:val="24"/>
+              </w:rPr>
+              <w:t xml:space="preserve">’, </w:t>
+            </w:r>
+            <w:r>
+              <w:rPr>
+                <w:rFonts w:ascii="Times New Roman" w:eastAsia="SimSun" w:hAnsi="Times New Roman" w:cs="Times New Roman"/>
+                <w:sz w:val="24"/>
+                <w:szCs w:val="24"/>
+                <w:lang w:eastAsia="zh-CN"/>
+              </w:rPr>
+              <w:t>走</w:t>
+            </w:r>
+            <w:r>
+              <w:rPr>
+                <w:rFonts w:ascii="Times New Roman" w:eastAsia="SimSun" w:hAnsi="Times New Roman" w:cs="Times New Roman"/>
+                <w:sz w:val="24"/>
+                <w:szCs w:val="24"/>
+              </w:rPr>
               <w:t>獸</w:t>
             </w:r>
             <w:r>
@@ -2233,15 +2412,87 @@
                 <w:szCs w:val="24"/>
                 <w:lang w:eastAsia="zh-CN"/>
               </w:rPr>
+              <w:t xml:space="preserve">, </w:t>
+            </w:r>
+            <w:r>
+              <w:rPr>
+                <w:rFonts w:ascii="Times New Roman" w:eastAsia="SimSun" w:hAnsi="Times New Roman" w:cs="Times New Roman"/>
+                <w:sz w:val="24"/>
+                <w:szCs w:val="24"/>
+              </w:rPr>
+              <w:t>‘</w:t>
+            </w:r>
+            <w:proofErr w:type="spellStart"/>
+            <w:r>
+              <w:rPr>
+                <w:rFonts w:ascii="Times New Roman" w:eastAsia="SimSun" w:hAnsi="Times New Roman" w:cs="Times New Roman"/>
+                <w:sz w:val="24"/>
+                <w:szCs w:val="24"/>
+              </w:rPr>
+              <w:t>tseu</w:t>
+            </w:r>
+            <w:proofErr w:type="spellEnd"/>
+            <w:r>
+              <w:rPr>
+                <w:rFonts w:ascii="Times New Roman" w:eastAsia="SimSun" w:hAnsi="Times New Roman" w:cs="Times New Roman"/>
+                <w:sz w:val="24"/>
+                <w:szCs w:val="24"/>
+              </w:rPr>
+              <w:t xml:space="preserve"> </w:t>
+            </w:r>
+            <w:proofErr w:type="spellStart"/>
+            <w:proofErr w:type="gramStart"/>
+            <w:r>
+              <w:rPr>
+                <w:rFonts w:ascii="Times New Roman" w:eastAsia="SimSun" w:hAnsi="Times New Roman" w:cs="Times New Roman"/>
+                <w:sz w:val="24"/>
+                <w:szCs w:val="24"/>
+              </w:rPr>
+              <w:t>seu</w:t>
+            </w:r>
+            <w:proofErr w:type="spellEnd"/>
+            <w:r>
+              <w:rPr>
+                <w:rFonts w:ascii="Times New Roman" w:eastAsia="SimSun" w:hAnsi="Times New Roman" w:cs="Times New Roman"/>
+                <w:sz w:val="24"/>
+                <w:szCs w:val="24"/>
+              </w:rPr>
+              <w:t>‘</w:t>
+            </w:r>
+            <w:proofErr w:type="gramEnd"/>
+            <w:r>
+              <w:rPr>
+                <w:rFonts w:ascii="Times New Roman" w:eastAsia="SimSun" w:hAnsi="Times New Roman" w:cs="Times New Roman"/>
+                <w:sz w:val="24"/>
+                <w:szCs w:val="24"/>
+              </w:rPr>
               <w:t>,</w:t>
             </w:r>
             <w:r>
               <w:rPr>
-                <w:rFonts w:ascii="Times New Roman" w:eastAsia="SimSun" w:hAnsi="Times New Roman" w:cs="Times New Roman"/>
-                <w:sz w:val="24"/>
-                <w:szCs w:val="24"/>
-              </w:rPr>
-              <w:t>seu</w:t>
+                <w:rFonts w:ascii="Times New Roman" w:eastAsia="SimSun" w:hAnsi="Times New Roman" w:cs="Times New Roman" w:hint="eastAsia"/>
+                <w:sz w:val="24"/>
+                <w:szCs w:val="24"/>
+                <w:lang w:eastAsia="zh-CN"/>
+              </w:rPr>
+              <w:t xml:space="preserve"> </w:t>
+            </w:r>
+            <w:r>
+              <w:rPr>
+                <w:rFonts w:ascii="Times New Roman" w:eastAsia="SimSun" w:hAnsi="Times New Roman" w:cs="Times New Roman"/>
+                <w:sz w:val="24"/>
+                <w:szCs w:val="24"/>
+              </w:rPr>
+              <w:t xml:space="preserve">(wild) </w:t>
+            </w:r>
+            <w:proofErr w:type="spellStart"/>
+            <w:r>
+              <w:rPr>
+                <w:rFonts w:ascii="Times New Roman" w:eastAsia="SimSun" w:hAnsi="Times New Roman" w:cs="Times New Roman"/>
+                <w:sz w:val="24"/>
+                <w:szCs w:val="24"/>
+              </w:rPr>
+              <w:t>野獸</w:t>
             </w:r>
             <w:proofErr w:type="spellEnd"/>
             <w:r>
@@ -2249,31 +2500,6 @@
                 <w:rFonts w:ascii="Times New Roman" w:eastAsia="SimSun" w:hAnsi="Times New Roman" w:cs="Times New Roman"/>
                 <w:sz w:val="24"/>
                 <w:szCs w:val="24"/>
-              </w:rPr>
-              <w:t xml:space="preserve">’, </w:t>
-            </w:r>
-            <w:r>
-              <w:rPr>
-                <w:rFonts w:ascii="Times New Roman" w:eastAsia="SimSun" w:hAnsi="Times New Roman" w:cs="Times New Roman"/>
-                <w:sz w:val="24"/>
-                <w:szCs w:val="24"/>
-                <w:lang w:eastAsia="zh-CN"/>
-              </w:rPr>
-              <w:t>走</w:t>
-            </w:r>
-            <w:r>
-              <w:rPr>
-                <w:rFonts w:ascii="Times New Roman" w:eastAsia="SimSun" w:hAnsi="Times New Roman" w:cs="Times New Roman"/>
-                <w:sz w:val="24"/>
-                <w:szCs w:val="24"/>
-              </w:rPr>
-              <w:t>獸</w:t>
-            </w:r>
-            <w:r>
-              <w:rPr>
-                <w:rFonts w:ascii="Times New Roman" w:eastAsia="SimSun" w:hAnsi="Times New Roman" w:cs="Times New Roman"/>
-                <w:sz w:val="24"/>
-                <w:szCs w:val="24"/>
                 <w:lang w:eastAsia="zh-CN"/>
               </w:rPr>
               <w:t xml:space="preserve">, </w:t>
@@ -2283,79 +2509,9 @@
                 <w:rFonts w:ascii="Times New Roman" w:eastAsia="SimSun" w:hAnsi="Times New Roman" w:cs="Times New Roman"/>
                 <w:sz w:val="24"/>
                 <w:szCs w:val="24"/>
+                <w:lang w:eastAsia="zh-CN"/>
               </w:rPr>
               <w:t>‘</w:t>
-            </w:r>
-            <w:proofErr w:type="spellStart"/>
-            <w:r>
-              <w:rPr>
-                <w:rFonts w:ascii="Times New Roman" w:eastAsia="SimSun" w:hAnsi="Times New Roman" w:cs="Times New Roman"/>
-                <w:sz w:val="24"/>
-                <w:szCs w:val="24"/>
-              </w:rPr>
-              <w:t>tseu</w:t>
-            </w:r>
-            <w:proofErr w:type="spellEnd"/>
-            <w:r>
-              <w:rPr>
-                <w:rFonts w:ascii="Times New Roman" w:eastAsia="SimSun" w:hAnsi="Times New Roman" w:cs="Times New Roman"/>
-                <w:sz w:val="24"/>
-                <w:szCs w:val="24"/>
-              </w:rPr>
-              <w:t xml:space="preserve"> </w:t>
-            </w:r>
-            <w:proofErr w:type="spellStart"/>
-            <w:r>
-              <w:rPr>
-                <w:rFonts w:ascii="Times New Roman" w:eastAsia="SimSun" w:hAnsi="Times New Roman" w:cs="Times New Roman"/>
-                <w:sz w:val="24"/>
-                <w:szCs w:val="24"/>
-              </w:rPr>
-              <w:t>seu</w:t>
-            </w:r>
-            <w:proofErr w:type="spellEnd"/>
-            <w:r>
-              <w:rPr>
-                <w:rFonts w:ascii="Times New Roman" w:eastAsia="SimSun" w:hAnsi="Times New Roman" w:cs="Times New Roman"/>
-                <w:sz w:val="24"/>
-                <w:szCs w:val="24"/>
-              </w:rPr>
-              <w:t>‘,</w:t>
-            </w:r>
-            <w:r>
-              <w:rPr>
-                <w:rFonts w:ascii="Times New Roman" w:eastAsia="SimSun" w:hAnsi="Times New Roman" w:cs="Times New Roman"/>
-                <w:sz w:val="24"/>
-                <w:szCs w:val="24"/>
-              </w:rPr>
-              <w:t xml:space="preserve">(wild) </w:t>
-            </w:r>
-            <w:proofErr w:type="spellStart"/>
-            <w:r>
-              <w:rPr>
-                <w:rFonts w:ascii="Times New Roman" w:eastAsia="SimSun" w:hAnsi="Times New Roman" w:cs="Times New Roman"/>
-                <w:sz w:val="24"/>
-                <w:szCs w:val="24"/>
-              </w:rPr>
-              <w:t>野獸</w:t>
-            </w:r>
-            <w:proofErr w:type="spellEnd"/>
-            <w:r>
-              <w:rPr>
-                <w:rFonts w:ascii="Times New Roman" w:eastAsia="SimSun" w:hAnsi="Times New Roman" w:cs="Times New Roman"/>
-                <w:sz w:val="24"/>
-                <w:szCs w:val="24"/>
-                <w:lang w:eastAsia="zh-CN"/>
-              </w:rPr>
-              <w:t xml:space="preserve">, </w:t>
-            </w:r>
-            <w:r>
-              <w:rPr>
-                <w:rFonts w:ascii="Times New Roman" w:eastAsia="SimSun" w:hAnsi="Times New Roman" w:cs="Times New Roman"/>
-                <w:sz w:val="24"/>
-                <w:szCs w:val="24"/>
-              </w:rPr>
-              <w:t>’</w:t>
             </w:r>
             <w:proofErr w:type="spellStart"/>
             <w:r>
@@ -2441,6 +2597,7 @@
                 <w:szCs w:val="24"/>
               </w:rPr>
             </w:pPr>
+            <w:proofErr w:type="gramStart"/>
             <w:r>
               <w:rPr>
                 <w:rFonts w:ascii="Times New Roman" w:eastAsia="SimSun" w:hAnsi="Times New Roman" w:cs="Times New Roman"/>
@@ -2466,6 +2623,7 @@
               </w:rPr>
               <w:t>打</w:t>
             </w:r>
+            <w:proofErr w:type="gramEnd"/>
             <w:r>
               <w:rPr>
                 <w:rFonts w:ascii="Times New Roman" w:eastAsia="SimSun" w:hAnsi="Times New Roman" w:cs="Times New Roman"/>
@@ -2500,6 +2658,7 @@
                 <w:lang w:eastAsia="zh-CN"/>
               </w:rPr>
             </w:pPr>
+            <w:proofErr w:type="gramStart"/>
             <w:r>
               <w:rPr>
                 <w:rFonts w:ascii="Times New Roman" w:eastAsia="SimSun" w:hAnsi="Times New Roman" w:cs="Times New Roman"/>
@@ -2526,6 +2685,7 @@
               </w:rPr>
               <w:t>好看</w:t>
             </w:r>
+            <w:proofErr w:type="gramEnd"/>
             <w:r>
               <w:rPr>
                 <w:rFonts w:ascii="Times New Roman" w:eastAsia="SimSun" w:hAnsi="Times New Roman" w:cs="Times New Roman"/>
@@ -2750,13 +2910,23 @@
               <w:t>wé</w:t>
             </w:r>
             <w:proofErr w:type="spellEnd"/>
-            <w:r>
-              <w:rPr>
-                <w:rFonts w:ascii="Times New Roman" w:eastAsia="SimSun" w:hAnsi="Times New Roman" w:cs="Times New Roman"/>
-                <w:sz w:val="24"/>
-                <w:szCs w:val="24"/>
-              </w:rPr>
-              <w:t xml:space="preserve">',  </w:t>
+            <w:proofErr w:type="gramStart"/>
+            <w:r>
+              <w:rPr>
+                <w:rFonts w:ascii="Times New Roman" w:eastAsia="SimSun" w:hAnsi="Times New Roman" w:cs="Times New Roman"/>
+                <w:sz w:val="24"/>
+                <w:szCs w:val="24"/>
+                <w:lang w:eastAsia="zh-CN"/>
+              </w:rPr>
+              <w:t>’</w:t>
+            </w:r>
+            <w:r>
+              <w:rPr>
+                <w:rFonts w:ascii="Times New Roman" w:eastAsia="SimSun" w:hAnsi="Times New Roman" w:cs="Times New Roman"/>
+                <w:sz w:val="24"/>
+                <w:szCs w:val="24"/>
+              </w:rPr>
+              <w:t xml:space="preserve">,  </w:t>
             </w:r>
             <w:r>
               <w:rPr>
@@ -2775,6 +2945,7 @@
               </w:rPr>
               <w:t>之</w:t>
             </w:r>
+            <w:proofErr w:type="gramEnd"/>
             <w:r>
               <w:rPr>
                 <w:rFonts w:ascii="Times New Roman" w:eastAsia="SimSun" w:hAnsi="Times New Roman" w:cs="Times New Roman"/>
@@ -2790,15 +2961,24 @@
                 <w:sz w:val="24"/>
                 <w:szCs w:val="24"/>
               </w:rPr>
-              <w:t>we'</w:t>
-            </w:r>
-            <w:r>
-              <w:rPr>
-                <w:rFonts w:ascii="Times New Roman" w:eastAsia="SimSun" w:hAnsi="Times New Roman" w:cs="Times New Roman"/>
-                <w:sz w:val="24"/>
-                <w:szCs w:val="24"/>
-              </w:rPr>
-              <w:t xml:space="preserve"> </w:t>
+              <w:t>we</w:t>
+            </w:r>
+            <w:r>
+              <w:rPr>
+                <w:rFonts w:ascii="Times New Roman" w:eastAsia="SimSun" w:hAnsi="Times New Roman" w:cs="Times New Roman"/>
+                <w:sz w:val="24"/>
+                <w:szCs w:val="24"/>
+                <w:lang w:eastAsia="zh-CN"/>
+              </w:rPr>
+              <w:t>’</w:t>
+            </w:r>
+            <w:r>
+              <w:rPr>
+                <w:rFonts w:ascii="Times New Roman" w:eastAsia="SimSun" w:hAnsi="Times New Roman" w:cs="Times New Roman"/>
+                <w:sz w:val="24"/>
+                <w:szCs w:val="24"/>
+              </w:rPr>
+              <w:t xml:space="preserve"> t</w:t>
             </w:r>
             <w:proofErr w:type="spellStart"/>
             <w:r>
@@ -2807,7 +2987,7 @@
                 <w:sz w:val="24"/>
                 <w:szCs w:val="24"/>
               </w:rPr>
-              <w:t>tsz</w:t>
+              <w:t>sz</w:t>
             </w:r>
             <w:proofErr w:type="spellEnd"/>
             <w:r>
@@ -2928,6 +3108,7 @@
                 <w:sz w:val="24"/>
                 <w:szCs w:val="24"/>
               </w:rPr>
+              <w:lastRenderedPageBreak/>
               <w:t xml:space="preserve">Become, </w:t>
             </w:r>
             <w:r>
@@ -2984,6 +3165,7 @@
               </w:rPr>
               <w:t xml:space="preserve"> </w:t>
             </w:r>
+            <w:proofErr w:type="gramStart"/>
             <w:r>
               <w:rPr>
                 <w:rFonts w:ascii="Times New Roman" w:eastAsia="SimSun" w:hAnsi="Times New Roman" w:cs="Times New Roman"/>
@@ -3021,6 +3203,7 @@
               <w:t>tsú</w:t>
             </w:r>
             <w:proofErr w:type="spellEnd"/>
+            <w:proofErr w:type="gramEnd"/>
             <w:r>
               <w:rPr>
                 <w:rFonts w:ascii="Times New Roman" w:eastAsia="SimSun" w:hAnsi="Times New Roman" w:cs="Times New Roman"/>
@@ -3169,6 +3352,7 @@
               </w:rPr>
               <w:t xml:space="preserve"> </w:t>
             </w:r>
+            <w:proofErr w:type="gramStart"/>
             <w:r>
               <w:rPr>
                 <w:rFonts w:ascii="Times New Roman" w:eastAsia="SimSun" w:hAnsi="Times New Roman" w:cs="Times New Roman"/>
@@ -3214,6 +3398,7 @@
               <w:t>ú</w:t>
             </w:r>
             <w:proofErr w:type="spellEnd"/>
+            <w:proofErr w:type="gramEnd"/>
             <w:r>
               <w:rPr>
                 <w:rFonts w:ascii="Times New Roman" w:eastAsia="SimSun" w:hAnsi="Times New Roman" w:cs="Times New Roman"/>
@@ -3257,6 +3442,7 @@
                 <w:lang w:eastAsia="zh-CN"/>
               </w:rPr>
             </w:pPr>
+            <w:proofErr w:type="gramStart"/>
             <w:r>
               <w:rPr>
                 <w:rFonts w:ascii="Times New Roman" w:eastAsia="SimSun" w:hAnsi="Times New Roman" w:cs="Times New Roman"/>
@@ -3292,6 +3478,7 @@
               <w:t>’ú</w:t>
             </w:r>
             <w:proofErr w:type="spellEnd"/>
+            <w:proofErr w:type="gramEnd"/>
             <w:r>
               <w:rPr>
                 <w:rFonts w:ascii="Times New Roman" w:eastAsia="SimSun" w:hAnsi="Times New Roman" w:cs="Times New Roman"/>
@@ -3324,8 +3511,26 @@
                 <w:rFonts w:ascii="Times New Roman" w:eastAsia="SimSun" w:hAnsi="Times New Roman" w:cs="Times New Roman"/>
                 <w:sz w:val="24"/>
                 <w:szCs w:val="24"/>
-              </w:rPr>
-              <w:t xml:space="preserve">', </w:t>
+                <w:lang w:eastAsia="zh-CN"/>
+              </w:rPr>
+              <w:t>’</w:t>
+            </w:r>
+            <w:r>
+              <w:rPr>
+                <w:rFonts w:ascii="Times New Roman" w:eastAsia="SimSun" w:hAnsi="Times New Roman" w:cs="Times New Roman" w:hint="eastAsia"/>
+                <w:sz w:val="24"/>
+                <w:szCs w:val="24"/>
+                <w:lang w:eastAsia="zh-CN"/>
+              </w:rPr>
+              <w:t>,</w:t>
+            </w:r>
+            <w:r>
+              <w:rPr>
+                <w:rFonts w:ascii="Times New Roman" w:eastAsia="SimSun" w:hAnsi="Times New Roman" w:cs="Times New Roman"/>
+                <w:sz w:val="24"/>
+                <w:szCs w:val="24"/>
+              </w:rPr>
+              <w:t xml:space="preserve"> </w:t>
             </w:r>
             <w:r>
               <w:rPr>
@@ -3434,6 +3639,7 @@
               <w:t xml:space="preserve">, </w:t>
             </w:r>
             <w:proofErr w:type="spellStart"/>
+            <w:proofErr w:type="gramStart"/>
             <w:r>
               <w:rPr>
                 <w:rFonts w:ascii="Times New Roman" w:eastAsia="SimSun" w:hAnsi="Times New Roman" w:cs="Times New Roman"/>
@@ -3485,6 +3691,7 @@
               </w:rPr>
               <w:t>蜜蜂</w:t>
             </w:r>
+            <w:proofErr w:type="gramEnd"/>
             <w:r>
               <w:rPr>
                 <w:rFonts w:ascii="Times New Roman" w:eastAsia="SimSun" w:hAnsi="Times New Roman" w:cs="Times New Roman"/>
@@ -3574,11 +3781,13 @@
           <w:p>
             <w:pPr>
               <w:rPr>
-                <w:rFonts w:ascii="Times New Roman" w:eastAsia="SimSun" w:hAnsi="Times New Roman" w:cs="Times New Roman"/>
-                <w:sz w:val="24"/>
-                <w:szCs w:val="24"/>
+                <w:rFonts w:ascii="Times New Roman" w:eastAsia="SimSun" w:hAnsi="Times New Roman" w:cs="Times New Roman" w:hint="eastAsia"/>
+                <w:sz w:val="24"/>
+                <w:szCs w:val="24"/>
+                <w:lang w:eastAsia="zh-CN"/>
               </w:rPr>
             </w:pPr>
+            <w:proofErr w:type="gramStart"/>
             <w:r>
               <w:rPr>
                 <w:rFonts w:ascii="Times New Roman" w:eastAsia="SimSun" w:hAnsi="Times New Roman" w:cs="Times New Roman"/>
@@ -3596,6 +3805,7 @@
               </w:rPr>
               <w:t>牛肉</w:t>
             </w:r>
+            <w:proofErr w:type="gramEnd"/>
             <w:r>
               <w:rPr>
                 <w:rFonts w:ascii="Times New Roman" w:eastAsia="SimSun" w:hAnsi="Times New Roman" w:cs="Times New Roman"/>
@@ -3651,11 +3861,12 @@
             <w:proofErr w:type="spellEnd"/>
             <w:r>
               <w:rPr>
-                <w:rFonts w:ascii="Times New Roman" w:eastAsia="SimSun" w:hAnsi="Times New Roman" w:cs="Times New Roman"/>
-                <w:sz w:val="24"/>
-                <w:szCs w:val="24"/>
-              </w:rPr>
-              <w:t>,</w:t>
+                <w:rFonts w:ascii="Times New Roman" w:eastAsia="SimSun" w:hAnsi="Times New Roman" w:cs="Times New Roman" w:hint="eastAsia"/>
+                <w:sz w:val="24"/>
+                <w:szCs w:val="24"/>
+                <w:lang w:eastAsia="zh-CN"/>
+              </w:rPr>
+              <w:t>.</w:t>
             </w:r>
           </w:p>
         </w:tc>
@@ -3668,9 +3879,10 @@
           <w:p>
             <w:pPr>
               <w:rPr>
-                <w:rFonts w:ascii="Times New Roman" w:eastAsia="SimSun" w:hAnsi="Times New Roman" w:cs="Times New Roman"/>
-                <w:sz w:val="24"/>
-                <w:szCs w:val="24"/>
+                <w:rFonts w:ascii="Times New Roman" w:eastAsia="SimSun" w:hAnsi="Times New Roman" w:cs="Times New Roman" w:hint="eastAsia"/>
+                <w:sz w:val="24"/>
+                <w:szCs w:val="24"/>
+                <w:lang w:eastAsia="zh-CN"/>
               </w:rPr>
             </w:pPr>
             <w:r>
@@ -3679,7 +3891,60 @@
                 <w:sz w:val="24"/>
                 <w:szCs w:val="24"/>
               </w:rPr>
-              <w:t xml:space="preserve">Beer, pi </w:t>
+              <w:t>Beer,</w:t>
+            </w:r>
+            <w:r>
+              <w:rPr>
+                <w:rFonts w:ascii="Microsoft YaHei" w:eastAsia="Microsoft YaHei" w:hAnsi="Microsoft YaHei" w:hint="eastAsia"/>
+                <w:b/>
+                <w:bCs/>
+                <w:color w:val="333333"/>
+                <w:sz w:val="29"/>
+                <w:szCs w:val="29"/>
+                <w:bdr w:val="none" w:sz="0" w:space="0" w:color="auto" w:frame="1"/>
+                <w:shd w:val="clear" w:color="auto" w:fill="FFFFFF"/>
+              </w:rPr>
+              <w:t xml:space="preserve"> </w:t>
+            </w:r>
+            <w:r>
+              <w:rPr>
+                <w:rFonts w:ascii="Times New Roman" w:eastAsia="SimSun" w:hAnsi="Times New Roman" w:cs="Times New Roman" w:hint="eastAsia"/>
+                <w:b/>
+                <w:bCs/>
+                <w:sz w:val="24"/>
+                <w:szCs w:val="24"/>
+              </w:rPr>
+              <w:t>嗶</w:t>
+            </w:r>
+            <w:r>
+              <w:rPr>
+                <w:rFonts w:ascii="Times New Roman" w:eastAsia="SimSun" w:hAnsi="Times New Roman" w:cs="Times New Roman" w:hint="eastAsia"/>
+                <w:b/>
+                <w:bCs/>
+                <w:sz w:val="24"/>
+                <w:szCs w:val="24"/>
+                <w:lang w:eastAsia="zh-CN"/>
+              </w:rPr>
+              <w:t>酒</w:t>
+            </w:r>
+            <w:r>
+              <w:rPr>
+                <w:rFonts w:ascii="Times New Roman" w:eastAsia="SimSun" w:hAnsi="Times New Roman" w:cs="Times New Roman" w:hint="eastAsia"/>
+                <w:b/>
+                <w:bCs/>
+                <w:sz w:val="24"/>
+                <w:szCs w:val="24"/>
+                <w:lang w:eastAsia="zh-CN"/>
+              </w:rPr>
+              <w:t>,</w:t>
+            </w:r>
+            <w:r>
+              <w:rPr>
+                <w:rFonts w:ascii="Times New Roman" w:eastAsia="SimSun" w:hAnsi="Times New Roman" w:cs="Times New Roman"/>
+                <w:sz w:val="24"/>
+                <w:szCs w:val="24"/>
+              </w:rPr>
+              <w:t xml:space="preserve"> pi </w:t>
             </w:r>
             <w:r>
               <w:rPr>
@@ -3702,11 +3967,12 @@
             <w:proofErr w:type="spellEnd"/>
             <w:r>
               <w:rPr>
-                <w:rFonts w:ascii="Times New Roman" w:eastAsia="SimSun" w:hAnsi="Times New Roman" w:cs="Times New Roman"/>
-                <w:sz w:val="24"/>
-                <w:szCs w:val="24"/>
-              </w:rPr>
-              <w:t>,</w:t>
+                <w:rFonts w:ascii="Times New Roman" w:eastAsia="SimSun" w:hAnsi="Times New Roman" w:cs="Times New Roman" w:hint="eastAsia"/>
+                <w:sz w:val="24"/>
+                <w:szCs w:val="24"/>
+                <w:lang w:eastAsia="zh-CN"/>
+              </w:rPr>
+              <w:t xml:space="preserve">. </w:t>
             </w:r>
           </w:p>
         </w:tc>
@@ -3752,6 +4018,7 @@
               <w:t xml:space="preserve">, </w:t>
             </w:r>
             <w:proofErr w:type="spellStart"/>
+            <w:proofErr w:type="gramStart"/>
             <w:r>
               <w:rPr>
                 <w:rFonts w:ascii="Times New Roman" w:eastAsia="SimSun" w:hAnsi="Times New Roman" w:cs="Times New Roman"/>
@@ -3787,6 +4054,7 @@
               </w:rPr>
               <w:t>前</w:t>
             </w:r>
+            <w:proofErr w:type="gramEnd"/>
             <w:r>
               <w:rPr>
                 <w:rFonts w:ascii="Times New Roman" w:eastAsia="SimSun" w:hAnsi="Times New Roman" w:cs="Times New Roman"/>
@@ -3849,6 +4117,15 @@
               </w:rPr>
               <w:t>,</w:t>
             </w:r>
+            <w:r>
+              <w:rPr>
+                <w:rFonts w:ascii="Times New Roman" w:eastAsia="SimSun" w:hAnsi="Times New Roman" w:cs="Times New Roman" w:hint="eastAsia"/>
+                <w:sz w:val="24"/>
+                <w:szCs w:val="24"/>
+                <w:lang w:eastAsia="zh-CN"/>
+              </w:rPr>
+              <w:t xml:space="preserve"> </w:t>
+            </w:r>
             <w:proofErr w:type="spellStart"/>
             <w:r>
               <w:rPr>
@@ -3874,7 +4151,40 @@
                 <w:szCs w:val="24"/>
                 <w:lang w:eastAsia="zh-CN"/>
               </w:rPr>
-              <w:t xml:space="preserve"> (hand) ú’ </w:t>
+              <w:t xml:space="preserve"> (hand)</w:t>
+            </w:r>
+            <w:r>
+              <w:rPr>
+                <w:rFonts w:hint="eastAsia"/>
+              </w:rPr>
+              <w:t xml:space="preserve"> </w:t>
+            </w:r>
+            <w:r>
+              <w:rPr>
+                <w:rFonts w:ascii="Times New Roman" w:eastAsia="SimSun" w:hAnsi="Times New Roman" w:cs="Times New Roman" w:hint="eastAsia"/>
+                <w:sz w:val="24"/>
+                <w:szCs w:val="24"/>
+                <w:lang w:eastAsia="zh-CN"/>
+              </w:rPr>
+              <w:t>預先</w:t>
+            </w:r>
+            <w:r>
+              <w:rPr>
+                <w:rFonts w:ascii="Times New Roman" w:eastAsia="SimSun" w:hAnsi="Times New Roman" w:cs="Times New Roman" w:hint="eastAsia"/>
+                <w:sz w:val="24"/>
+                <w:szCs w:val="24"/>
+                <w:lang w:eastAsia="zh-CN"/>
+              </w:rPr>
+              <w:t xml:space="preserve">, </w:t>
+            </w:r>
+            <w:r>
+              <w:rPr>
+                <w:rFonts w:ascii="Times New Roman" w:eastAsia="SimSun" w:hAnsi="Times New Roman" w:cs="Times New Roman"/>
+                <w:sz w:val="24"/>
+                <w:szCs w:val="24"/>
+                <w:lang w:eastAsia="zh-CN"/>
+              </w:rPr>
+              <w:t xml:space="preserve"> ú’ </w:t>
             </w:r>
             <w:proofErr w:type="spellStart"/>
             <w:r>
@@ -4035,6 +4345,7 @@
               <w:t xml:space="preserve"> ‘</w:t>
             </w:r>
             <w:proofErr w:type="spellStart"/>
+            <w:proofErr w:type="gramStart"/>
             <w:r>
               <w:rPr>
                 <w:rFonts w:ascii="Times New Roman" w:eastAsia="SimSun" w:hAnsi="Times New Roman" w:cs="Times New Roman"/>
@@ -4095,6 +4406,7 @@
               </w:rPr>
               <w:t xml:space="preserve"> </w:t>
             </w:r>
+            <w:proofErr w:type="gramEnd"/>
             <w:r>
               <w:rPr>
                 <w:rFonts w:ascii="Times New Roman" w:eastAsia="SimSun" w:hAnsi="Times New Roman" w:cs="Times New Roman"/>
@@ -4156,6 +4468,7 @@
                 <w:szCs w:val="24"/>
               </w:rPr>
             </w:pPr>
+            <w:proofErr w:type="gramStart"/>
             <w:r>
               <w:rPr>
                 <w:rFonts w:ascii="Times New Roman" w:eastAsia="SimSun" w:hAnsi="Times New Roman" w:cs="Times New Roman"/>
@@ -4182,6 +4495,7 @@
               </w:rPr>
               <w:t>告化子</w:t>
             </w:r>
+            <w:proofErr w:type="gramEnd"/>
             <w:r>
               <w:rPr>
                 <w:rFonts w:ascii="Times New Roman" w:eastAsia="SimSun" w:hAnsi="Times New Roman" w:cs="Times New Roman"/>
@@ -4223,8 +4537,17 @@
                 <w:rFonts w:ascii="Times New Roman" w:eastAsia="SimSun" w:hAnsi="Times New Roman" w:cs="Times New Roman"/>
                 <w:sz w:val="24"/>
                 <w:szCs w:val="24"/>
-              </w:rPr>
-              <w:t>' ‘</w:t>
+                <w:lang w:eastAsia="zh-CN"/>
+              </w:rPr>
+              <w:t>’</w:t>
+            </w:r>
+            <w:r>
+              <w:rPr>
+                <w:rFonts w:ascii="Times New Roman" w:eastAsia="SimSun" w:hAnsi="Times New Roman" w:cs="Times New Roman"/>
+                <w:sz w:val="24"/>
+                <w:szCs w:val="24"/>
+              </w:rPr>
+              <w:t xml:space="preserve"> ‘</w:t>
             </w:r>
             <w:proofErr w:type="spellStart"/>
             <w:r>
@@ -4411,6 +4734,7 @@
               </w:rPr>
               <w:t xml:space="preserve"> </w:t>
             </w:r>
+            <w:proofErr w:type="gramStart"/>
             <w:r>
               <w:rPr>
                 <w:rFonts w:ascii="Times New Roman" w:eastAsia="SimSun" w:hAnsi="Times New Roman" w:cs="Times New Roman"/>
@@ -4439,6 +4763,7 @@
               <w:t xml:space="preserve"> ‘</w:t>
             </w:r>
             <w:proofErr w:type="spellStart"/>
+            <w:proofErr w:type="gramEnd"/>
             <w:r>
               <w:rPr>
                 <w:rFonts w:ascii="Times New Roman" w:eastAsia="SimSun" w:hAnsi="Times New Roman" w:cs="Times New Roman"/>
@@ -4778,6 +5103,7 @@
                 <w:lang w:eastAsia="zh-CN"/>
               </w:rPr>
             </w:pPr>
+            <w:proofErr w:type="gramStart"/>
             <w:r>
               <w:rPr>
                 <w:rFonts w:ascii="Times New Roman" w:eastAsia="SimSun" w:hAnsi="Times New Roman" w:cs="Times New Roman"/>
@@ -4795,6 +5121,7 @@
               </w:rPr>
               <w:t>起頭</w:t>
             </w:r>
+            <w:proofErr w:type="gramEnd"/>
             <w:r>
               <w:rPr>
                 <w:rFonts w:ascii="Times New Roman" w:eastAsia="SimSun" w:hAnsi="Times New Roman" w:cs="Times New Roman"/>
@@ -5199,6 +5526,7 @@
               </w:rPr>
               <w:t xml:space="preserve"> </w:t>
             </w:r>
+            <w:proofErr w:type="gramStart"/>
             <w:r>
               <w:rPr>
                 <w:rFonts w:ascii="Times New Roman" w:eastAsia="SimSun" w:hAnsi="Times New Roman" w:cs="Times New Roman"/>
@@ -5236,6 +5564,7 @@
               <w:t>té</w:t>
             </w:r>
             <w:proofErr w:type="spellEnd"/>
+            <w:proofErr w:type="gramEnd"/>
             <w:r>
               <w:rPr>
                 <w:rFonts w:ascii="Times New Roman" w:eastAsia="SimSun" w:hAnsi="Times New Roman" w:cs="Times New Roman"/>
@@ -5950,6 +6279,7 @@
                 <w:sz w:val="24"/>
                 <w:szCs w:val="24"/>
               </w:rPr>
+              <w:lastRenderedPageBreak/>
               <w:t xml:space="preserve">Below, </w:t>
             </w:r>
             <w:r>
@@ -6032,6 +6362,7 @@
               <w:t>au ‘</w:t>
             </w:r>
             <w:proofErr w:type="spellStart"/>
+            <w:proofErr w:type="gramStart"/>
             <w:r>
               <w:rPr>
                 <w:rFonts w:ascii="Times New Roman" w:eastAsia="SimSun" w:hAnsi="Times New Roman" w:cs="Times New Roman"/>
@@ -6048,7 +6379,62 @@
                 <w:szCs w:val="24"/>
                 <w:lang w:eastAsia="zh-CN"/>
               </w:rPr>
-              <w:t xml:space="preserve"> or ‘</w:t>
+              <w:t xml:space="preserve"> </w:t>
+            </w:r>
+            <w:r>
+              <w:rPr>
+                <w:rFonts w:ascii="Times New Roman" w:eastAsia="SimSun" w:hAnsi="Times New Roman" w:cs="Times New Roman" w:hint="eastAsia"/>
+                <w:sz w:val="24"/>
+                <w:szCs w:val="24"/>
+                <w:lang w:eastAsia="zh-CN"/>
+              </w:rPr>
+              <w:t>,</w:t>
+            </w:r>
+            <w:proofErr w:type="gramEnd"/>
+            <w:r>
+              <w:rPr>
+                <w:rFonts w:ascii="Times New Roman" w:eastAsia="SimSun" w:hAnsi="Times New Roman" w:cs="Times New Roman" w:hint="eastAsia"/>
+                <w:sz w:val="24"/>
+                <w:szCs w:val="24"/>
+                <w:lang w:eastAsia="zh-CN"/>
+              </w:rPr>
+              <w:t xml:space="preserve"> </w:t>
+            </w:r>
+            <w:r>
+              <w:rPr>
+                <w:rFonts w:ascii="Times New Roman" w:eastAsia="SimSun" w:hAnsi="Times New Roman" w:cs="Times New Roman"/>
+                <w:sz w:val="24"/>
+                <w:szCs w:val="24"/>
+                <w:lang w:eastAsia="zh-CN"/>
+              </w:rPr>
+              <w:t>底</w:t>
+            </w:r>
+            <w:r>
+              <w:rPr>
+                <w:rFonts w:ascii="Times New Roman" w:eastAsia="SimSun" w:hAnsi="Times New Roman" w:cs="Times New Roman" w:hint="eastAsia"/>
+                <w:sz w:val="24"/>
+                <w:szCs w:val="24"/>
+                <w:lang w:eastAsia="zh-CN"/>
+              </w:rPr>
+              <w:t>下</w:t>
+            </w:r>
+            <w:r>
+              <w:rPr>
+                <w:rFonts w:ascii="Times New Roman" w:eastAsia="SimSun" w:hAnsi="Times New Roman" w:cs="Times New Roman"/>
+                <w:sz w:val="24"/>
+                <w:szCs w:val="24"/>
+                <w:lang w:eastAsia="zh-CN"/>
+              </w:rPr>
+              <w:t>,</w:t>
+            </w:r>
+            <w:r>
+              <w:rPr>
+                <w:rFonts w:ascii="Times New Roman" w:eastAsia="SimSun" w:hAnsi="Times New Roman" w:cs="Times New Roman"/>
+                <w:sz w:val="24"/>
+                <w:szCs w:val="24"/>
+                <w:lang w:eastAsia="zh-CN"/>
+              </w:rPr>
+              <w:t xml:space="preserve"> ‘</w:t>
             </w:r>
             <w:proofErr w:type="spellStart"/>
             <w:r>
@@ -6086,6 +6472,7 @@
                 <w:szCs w:val="24"/>
               </w:rPr>
             </w:pPr>
+            <w:proofErr w:type="gramStart"/>
             <w:r>
               <w:rPr>
                 <w:rFonts w:ascii="Times New Roman" w:eastAsia="SimSun" w:hAnsi="Times New Roman" w:cs="Times New Roman"/>
@@ -6112,6 +6499,7 @@
               </w:rPr>
               <w:t>束腰带</w:t>
             </w:r>
+            <w:proofErr w:type="gramEnd"/>
             <w:r>
               <w:rPr>
                 <w:rFonts w:ascii="Times New Roman" w:eastAsia="SimSun" w:hAnsi="Times New Roman" w:cs="Times New Roman"/>
@@ -6197,6 +6585,7 @@
                 <w:szCs w:val="24"/>
               </w:rPr>
             </w:pPr>
+            <w:proofErr w:type="gramStart"/>
             <w:r>
               <w:rPr>
                 <w:rFonts w:ascii="Times New Roman" w:eastAsia="SimSun" w:hAnsi="Times New Roman" w:cs="Times New Roman"/>
@@ -6214,6 +6603,7 @@
               </w:rPr>
               <w:t>板櫈</w:t>
             </w:r>
+            <w:proofErr w:type="gramEnd"/>
             <w:r>
               <w:rPr>
                 <w:rFonts w:ascii="Times New Roman" w:eastAsia="SimSun" w:hAnsi="Times New Roman" w:cs="Times New Roman"/>
@@ -6297,7 +6687,24 @@
                 <w:sz w:val="24"/>
                 <w:szCs w:val="24"/>
               </w:rPr>
-              <w:t>k'i</w:t>
+              <w:t>k</w:t>
+            </w:r>
+            <w:r>
+              <w:rPr>
+                <w:rFonts w:ascii="Times New Roman" w:eastAsia="SimSun" w:hAnsi="Times New Roman" w:cs="Times New Roman"/>
+                <w:sz w:val="24"/>
+                <w:szCs w:val="24"/>
+                <w:lang w:eastAsia="zh-CN"/>
+              </w:rPr>
+              <w:t>’</w:t>
+            </w:r>
+            <w:r>
+              <w:rPr>
+                <w:rFonts w:ascii="Times New Roman" w:eastAsia="SimSun" w:hAnsi="Times New Roman" w:cs="Times New Roman"/>
+                <w:sz w:val="24"/>
+                <w:szCs w:val="24"/>
+              </w:rPr>
+              <w:t>i</w:t>
             </w:r>
             <w:r>
               <w:rPr>
@@ -6676,24 +7083,34 @@
               </w:rPr>
               <w:t>仁</w:t>
             </w:r>
+            <w:r>
+              <w:rPr>
+                <w:rFonts w:ascii="Times New Roman" w:eastAsia="SimSun" w:hAnsi="Times New Roman" w:cs="Times New Roman"/>
+                <w:sz w:val="24"/>
+                <w:szCs w:val="24"/>
+              </w:rPr>
+              <w:t>愛</w:t>
+            </w:r>
+            <w:r>
+              <w:rPr>
+                <w:rFonts w:ascii="Times New Roman" w:eastAsia="SimSun" w:hAnsi="Times New Roman" w:cs="Times New Roman"/>
+                <w:sz w:val="24"/>
+                <w:szCs w:val="24"/>
+                <w:lang w:eastAsia="zh-CN"/>
+              </w:rPr>
+              <w:t>,</w:t>
+            </w:r>
+            <w:r>
+              <w:rPr>
+                <w:rFonts w:ascii="Times New Roman" w:eastAsia="SimSun" w:hAnsi="Times New Roman" w:cs="Times New Roman" w:hint="eastAsia"/>
+                <w:sz w:val="24"/>
+                <w:szCs w:val="24"/>
+                <w:lang w:eastAsia="zh-CN"/>
+              </w:rPr>
+              <w:t xml:space="preserve"> </w:t>
+            </w:r>
             <w:proofErr w:type="spellStart"/>
-            <w:r>
-              <w:rPr>
-                <w:rFonts w:ascii="Times New Roman" w:eastAsia="SimSun" w:hAnsi="Times New Roman" w:cs="Times New Roman"/>
-                <w:sz w:val="24"/>
-                <w:szCs w:val="24"/>
-              </w:rPr>
-              <w:t>愛</w:t>
-            </w:r>
-            <w:r>
-              <w:rPr>
-                <w:rFonts w:ascii="Times New Roman" w:eastAsia="SimSun" w:hAnsi="Times New Roman" w:cs="Times New Roman"/>
-                <w:sz w:val="24"/>
-                <w:szCs w:val="24"/>
-                <w:lang w:eastAsia="zh-CN"/>
-              </w:rPr>
-              <w:t>,</w:t>
-            </w:r>
+            <w:proofErr w:type="gramStart"/>
             <w:r>
               <w:rPr>
                 <w:rFonts w:ascii="Times New Roman" w:eastAsia="SimSun" w:hAnsi="Times New Roman" w:cs="Times New Roman"/>
@@ -6718,7 +7135,17 @@
                 <w:szCs w:val="24"/>
                 <w:lang w:eastAsia="zh-CN"/>
               </w:rPr>
-              <w:t xml:space="preserve"> é’, </w:t>
+              <w:t xml:space="preserve"> é</w:t>
+            </w:r>
+            <w:proofErr w:type="gramEnd"/>
+            <w:r>
+              <w:rPr>
+                <w:rFonts w:ascii="Times New Roman" w:eastAsia="SimSun" w:hAnsi="Times New Roman" w:cs="Times New Roman"/>
+                <w:sz w:val="24"/>
+                <w:szCs w:val="24"/>
+                <w:lang w:eastAsia="zh-CN"/>
+              </w:rPr>
+              <w:t xml:space="preserve">’, </w:t>
             </w:r>
             <w:r>
               <w:rPr>
@@ -7587,7 +8014,6 @@
   <w:style w:type="character" w:default="1" w:styleId="DefaultParagraphFont">
     <w:name w:val="Default Paragraph Font"/>
     <w:uiPriority w:val="1"/>
-    <w:semiHidden/>
     <w:unhideWhenUsed/>
   </w:style>
   <w:style w:type="table" w:default="1" w:styleId="TableNormal">

</xml_diff>